<commit_message>
Finished JUnit testing. Started work on prediction algorithm.
</commit_message>
<xml_diff>
--- a/02 System Design.docx
+++ b/02 System Design.docx
@@ -67,6 +67,114 @@
     </w:p>
     <w:p>
       <w:pPr>
+        <w:rPr>
+          <w:rFonts w:asciiTheme="majorHAnsi" w:eastAsiaTheme="majorEastAsia" w:hAnsiTheme="majorHAnsi" w:cstheme="majorBidi"/>
+          <w:color w:val="2F5496" w:themeColor="accent1" w:themeShade="BF"/>
+          <w:sz w:val="26"/>
+          <w:szCs w:val="26"/>
+        </w:rPr>
+      </w:pPr>
+      <w:r>
+        <w:rPr>
+          <w:rFonts w:asciiTheme="majorHAnsi" w:eastAsiaTheme="majorEastAsia" w:hAnsiTheme="majorHAnsi" w:cstheme="majorBidi"/>
+          <w:color w:val="2F5496" w:themeColor="accent1" w:themeShade="BF"/>
+          <w:sz w:val="26"/>
+          <w:szCs w:val="26"/>
+        </w:rPr>
+        <w:t>Unified Modelling Language</w:t>
+      </w:r>
+      <w:r>
+        <w:rPr>
+          <w:rFonts w:asciiTheme="majorHAnsi" w:eastAsiaTheme="majorEastAsia" w:hAnsiTheme="majorHAnsi" w:cstheme="majorBidi"/>
+          <w:color w:val="2F5496" w:themeColor="accent1" w:themeShade="BF"/>
+          <w:sz w:val="26"/>
+          <w:szCs w:val="26"/>
+        </w:rPr>
+        <w:t xml:space="preserve"> Diagram</w:t>
+      </w:r>
+    </w:p>
+    <w:p>
+      <w:r>
+        <w:rPr>
+          <w:noProof/>
+        </w:rPr>
+        <w:drawing>
+          <wp:inline distT="0" distB="0" distL="0" distR="0" wp14:anchorId="4A1572F4" wp14:editId="788D32C6">
+            <wp:extent cx="5731510" cy="3602355"/>
+            <wp:effectExtent l="0" t="0" r="2540" b="0"/>
+            <wp:docPr id="3" name="Picture 3"/>
+            <wp:cNvGraphicFramePr>
+              <a:graphicFrameLocks xmlns:a="http://schemas.openxmlformats.org/drawingml/2006/main" noChangeAspect="1"/>
+            </wp:cNvGraphicFramePr>
+            <a:graphic xmlns:a="http://schemas.openxmlformats.org/drawingml/2006/main">
+              <a:graphicData uri="http://schemas.openxmlformats.org/drawingml/2006/picture">
+                <pic:pic xmlns:pic="http://schemas.openxmlformats.org/drawingml/2006/picture">
+                  <pic:nvPicPr>
+                    <pic:cNvPr id="1" name=""/>
+                    <pic:cNvPicPr/>
+                  </pic:nvPicPr>
+                  <pic:blipFill>
+                    <a:blip r:embed="rId5"/>
+                    <a:stretch>
+                      <a:fillRect/>
+                    </a:stretch>
+                  </pic:blipFill>
+                  <pic:spPr>
+                    <a:xfrm>
+                      <a:off x="0" y="0"/>
+                      <a:ext cx="5731510" cy="3602355"/>
+                    </a:xfrm>
+                    <a:prstGeom prst="rect">
+                      <a:avLst/>
+                    </a:prstGeom>
+                  </pic:spPr>
+                </pic:pic>
+              </a:graphicData>
+            </a:graphic>
+          </wp:inline>
+        </w:drawing>
+      </w:r>
+    </w:p>
+    <w:p>
+      <w:r>
+        <w:lastRenderedPageBreak/>
+        <w:t xml:space="preserve">The above diagram shows the implementation of the price collector within the Java library. It uses an API controller to collect JSON strings and then uses a parser to parse them and store them as a list of GDAXTrades for each Currency. When each minute is completed (for historic collection) it calculates an </w:t>
+      </w:r>
+      <w:proofErr w:type="spellStart"/>
+      <w:r>
+        <w:t>ExchangeRate</w:t>
+      </w:r>
+      <w:proofErr w:type="spellEnd"/>
+      <w:r>
+        <w:t xml:space="preserve"> for the minute and stores it in its relevant list of </w:t>
+      </w:r>
+      <w:proofErr w:type="spellStart"/>
+      <w:r>
+        <w:t>ExchangeRates</w:t>
+      </w:r>
+      <w:proofErr w:type="spellEnd"/>
+      <w:r>
+        <w:t xml:space="preserve"> related to the Currency. When sufficient data is collected it merges the lists and signals that the system </w:t>
+      </w:r>
+      <w:proofErr w:type="gramStart"/>
+      <w:r>
+        <w:t>is capable of performing</w:t>
+      </w:r>
+      <w:proofErr w:type="gramEnd"/>
+      <w:r>
+        <w:t xml:space="preserve"> predictions. </w:t>
+      </w:r>
+      <w:r>
+        <w:rPr>
+          <w:i/>
+        </w:rPr>
+        <w:t>N.B. Obviously I didn’t plan on requiring a class of Helper methods, I have added to my original design as I have made alterations to implementation.</w:t>
+      </w:r>
+      <w:bookmarkStart w:id="0" w:name="_GoBack"/>
+      <w:bookmarkEnd w:id="0"/>
+    </w:p>
+    <w:p>
+      <w:pPr>
         <w:pStyle w:val="Heading2"/>
       </w:pPr>
       <w:r>
@@ -94,7 +202,7 @@
                     <pic:cNvPicPr/>
                   </pic:nvPicPr>
                   <pic:blipFill>
-                    <a:blip r:embed="rId5"/>
+                    <a:blip r:embed="rId6"/>
                     <a:stretch>
                       <a:fillRect/>
                     </a:stretch>
@@ -119,8 +227,6 @@
       <w:r>
         <w:t>When the desktop application is activated the user is sees a graphical user interface. This GUI is populated by a library that collects data from a cryptocurrency exchange’s API endpoint, processes it and posts minutely exchange rates to an Oracle database through an API endpoint developed for the system.</w:t>
       </w:r>
-      <w:bookmarkStart w:id="0" w:name="_GoBack"/>
-      <w:bookmarkEnd w:id="0"/>
     </w:p>
     <w:sectPr>
       <w:pgSz w:w="11906" w:h="16838"/>

</xml_diff>